<commit_message>
final version of final project. Proud of myself
</commit_message>
<xml_diff>
--- a/Homework/FinalProject/Creative Brief: SEO PLan/Online Marketing and SEO Plan.docx
+++ b/Homework/FinalProject/Creative Brief: SEO PLan/Online Marketing and SEO Plan.docx
@@ -356,21 +356,29 @@
         <w:rPr>
           <w:rFonts w:ascii="Garamond" w:hAnsi="Garamond"/>
         </w:rPr>
-        <w:t xml:space="preserve">However, if I am imagining that money is no issue $20 a day seems like a fair amount to promote myself, at least for the present time, because I do not have too much </w:t>
+        <w:t xml:space="preserve">However, if I am imagining that money is no issue $20 a day seems like a fair amount to promote myself, at least for the present time, because I do not have too much experience so I may not even be of use to most companies yet. </w:t>
       </w:r>
-      <w:proofErr w:type="gramStart"/>
+    </w:p>
+    <w:p>
+      <w:pPr>
+        <w:ind w:firstLine="720"/>
+        <w:rPr>
+          <w:rFonts w:ascii="Garamond" w:hAnsi="Garamond"/>
+        </w:rPr>
+      </w:pPr>
+    </w:p>
+    <w:p>
+      <w:pPr>
+        <w:ind w:firstLine="720"/>
+        <w:rPr>
+          <w:rFonts w:ascii="Garamond" w:hAnsi="Garamond"/>
+        </w:rPr>
+      </w:pPr>
       <w:r>
         <w:rPr>
           <w:rFonts w:ascii="Garamond" w:hAnsi="Garamond"/>
         </w:rPr>
-        <w:t>experience</w:t>
-      </w:r>
-      <w:proofErr w:type="gramEnd"/>
-      <w:r>
-        <w:rPr>
-          <w:rFonts w:ascii="Garamond" w:hAnsi="Garamond"/>
-        </w:rPr>
-        <w:t xml:space="preserve"> so I may not even be of use to most companies yet. </w:t>
+        <w:t xml:space="preserve">Below I have information containing my ad. I am trying gain attention, so I said that my site was the best to increase people’s curiosity and gain more clicks. </w:t>
       </w:r>
     </w:p>
     <w:p>
@@ -383,6 +391,143 @@
     <w:p>
       <w:bookmarkStart w:id="0" w:name="_GoBack"/>
       <w:bookmarkEnd w:id="0"/>
+      <w:r>
+        <w:rPr>
+          <w:noProof/>
+        </w:rPr>
+        <w:lastRenderedPageBreak/>
+        <w:drawing>
+          <wp:anchor distT="0" distB="0" distL="114300" distR="114300" simplePos="0" relativeHeight="251662336" behindDoc="0" locked="0" layoutInCell="1" allowOverlap="1">
+            <wp:simplePos x="0" y="0"/>
+            <wp:positionH relativeFrom="column">
+              <wp:posOffset>3543771</wp:posOffset>
+            </wp:positionH>
+            <wp:positionV relativeFrom="paragraph">
+              <wp:posOffset>184</wp:posOffset>
+            </wp:positionV>
+            <wp:extent cx="3346450" cy="3853815"/>
+            <wp:effectExtent l="0" t="0" r="6350" b="0"/>
+            <wp:wrapThrough wrapText="bothSides">
+              <wp:wrapPolygon edited="0">
+                <wp:start x="0" y="0"/>
+                <wp:lineTo x="0" y="21497"/>
+                <wp:lineTo x="21559" y="21497"/>
+                <wp:lineTo x="21559" y="0"/>
+                <wp:lineTo x="0" y="0"/>
+              </wp:wrapPolygon>
+            </wp:wrapThrough>
+            <wp:docPr id="5" name="Picture 5"/>
+            <wp:cNvGraphicFramePr>
+              <a:graphicFrameLocks xmlns:a="http://schemas.openxmlformats.org/drawingml/2006/main" noChangeAspect="1"/>
+            </wp:cNvGraphicFramePr>
+            <a:graphic xmlns:a="http://schemas.openxmlformats.org/drawingml/2006/main">
+              <a:graphicData uri="http://schemas.openxmlformats.org/drawingml/2006/picture">
+                <pic:pic xmlns:pic="http://schemas.openxmlformats.org/drawingml/2006/picture">
+                  <pic:nvPicPr>
+                    <pic:cNvPr id="5" name="Screen Shot 2018-05-08 at 6.30.13 PM.png"/>
+                    <pic:cNvPicPr/>
+                  </pic:nvPicPr>
+                  <pic:blipFill>
+                    <a:blip r:embed="rId8">
+                      <a:extLst>
+                        <a:ext uri="{28A0092B-C50C-407E-A947-70E740481C1C}">
+                          <a14:useLocalDpi xmlns:a14="http://schemas.microsoft.com/office/drawing/2010/main" val="0"/>
+                        </a:ext>
+                      </a:extLst>
+                    </a:blip>
+                    <a:stretch>
+                      <a:fillRect/>
+                    </a:stretch>
+                  </pic:blipFill>
+                  <pic:spPr>
+                    <a:xfrm>
+                      <a:off x="0" y="0"/>
+                      <a:ext cx="3346450" cy="3853815"/>
+                    </a:xfrm>
+                    <a:prstGeom prst="rect">
+                      <a:avLst/>
+                    </a:prstGeom>
+                  </pic:spPr>
+                </pic:pic>
+              </a:graphicData>
+            </a:graphic>
+            <wp14:sizeRelH relativeFrom="page">
+              <wp14:pctWidth>0</wp14:pctWidth>
+            </wp14:sizeRelH>
+            <wp14:sizeRelV relativeFrom="page">
+              <wp14:pctHeight>0</wp14:pctHeight>
+            </wp14:sizeRelV>
+          </wp:anchor>
+        </w:drawing>
+      </w:r>
+      <w:r>
+        <w:rPr>
+          <w:noProof/>
+        </w:rPr>
+        <w:drawing>
+          <wp:anchor distT="0" distB="0" distL="114300" distR="114300" simplePos="0" relativeHeight="251661312" behindDoc="0" locked="0" layoutInCell="1" allowOverlap="1">
+            <wp:simplePos x="0" y="0"/>
+            <wp:positionH relativeFrom="column">
+              <wp:posOffset>4445</wp:posOffset>
+            </wp:positionH>
+            <wp:positionV relativeFrom="paragraph">
+              <wp:posOffset>4445</wp:posOffset>
+            </wp:positionV>
+            <wp:extent cx="3346704" cy="4599875"/>
+            <wp:effectExtent l="0" t="0" r="0" b="0"/>
+            <wp:wrapThrough wrapText="bothSides">
+              <wp:wrapPolygon edited="0">
+                <wp:start x="0" y="0"/>
+                <wp:lineTo x="0" y="21531"/>
+                <wp:lineTo x="21477" y="21531"/>
+                <wp:lineTo x="21477" y="0"/>
+                <wp:lineTo x="0" y="0"/>
+              </wp:wrapPolygon>
+            </wp:wrapThrough>
+            <wp:docPr id="4" name="Picture 4"/>
+            <wp:cNvGraphicFramePr>
+              <a:graphicFrameLocks xmlns:a="http://schemas.openxmlformats.org/drawingml/2006/main" noChangeAspect="1"/>
+            </wp:cNvGraphicFramePr>
+            <a:graphic xmlns:a="http://schemas.openxmlformats.org/drawingml/2006/main">
+              <a:graphicData uri="http://schemas.openxmlformats.org/drawingml/2006/picture">
+                <pic:pic xmlns:pic="http://schemas.openxmlformats.org/drawingml/2006/picture">
+                  <pic:nvPicPr>
+                    <pic:cNvPr id="4" name="Screen Shot 2018-05-08 at 6.30.05 PM.png"/>
+                    <pic:cNvPicPr/>
+                  </pic:nvPicPr>
+                  <pic:blipFill>
+                    <a:blip r:embed="rId9">
+                      <a:extLst>
+                        <a:ext uri="{28A0092B-C50C-407E-A947-70E740481C1C}">
+                          <a14:useLocalDpi xmlns:a14="http://schemas.microsoft.com/office/drawing/2010/main" val="0"/>
+                        </a:ext>
+                      </a:extLst>
+                    </a:blip>
+                    <a:stretch>
+                      <a:fillRect/>
+                    </a:stretch>
+                  </pic:blipFill>
+                  <pic:spPr>
+                    <a:xfrm>
+                      <a:off x="0" y="0"/>
+                      <a:ext cx="3346704" cy="4599875"/>
+                    </a:xfrm>
+                    <a:prstGeom prst="rect">
+                      <a:avLst/>
+                    </a:prstGeom>
+                  </pic:spPr>
+                </pic:pic>
+              </a:graphicData>
+            </a:graphic>
+            <wp14:sizeRelH relativeFrom="page">
+              <wp14:pctWidth>0</wp14:pctWidth>
+            </wp14:sizeRelH>
+            <wp14:sizeRelV relativeFrom="page">
+              <wp14:pctHeight>0</wp14:pctHeight>
+            </wp14:sizeRelV>
+          </wp:anchor>
+        </w:drawing>
+      </w:r>
     </w:p>
     <w:sectPr>
       <w:pgSz w:w="12240" w:h="15840"/>

</xml_diff>